<commit_message>
COURSE WORK pdf added
</commit_message>
<xml_diff>
--- a/course/report/My IGI full v.1.0.4.docx
+++ b/course/report/My IGI full v.1.0.4.docx
@@ -742,56 +742,19 @@
       <w:r>
         <w:fldChar w:fldCharType="separate"/>
       </w:r>
-      <w:hyperlink w:anchor="_Toc101953754" w:history="1">
-        <w:r>
-          <w:rPr>
-            <w:rStyle w:val="ab"/>
-            <w:bCs/>
-          </w:rPr>
-          <w:t>Введение</w:t>
-        </w:r>
-        <w:r>
-          <w:rPr>
-            <w:webHidden/>
-          </w:rPr>
-          <w:tab/>
-        </w:r>
-        <w:r>
-          <w:rPr>
-            <w:webHidden/>
-          </w:rPr>
-          <w:fldChar w:fldCharType="begin"/>
-        </w:r>
-        <w:r>
-          <w:rPr>
-            <w:webHidden/>
-          </w:rPr>
-          <w:instrText xml:space="preserve"> PAGEREF _Toc101953754 \h </w:instrText>
-        </w:r>
-        <w:r>
-          <w:rPr>
-            <w:webHidden/>
-          </w:rPr>
-        </w:r>
-        <w:r>
-          <w:rPr>
-            <w:webHidden/>
-          </w:rPr>
-          <w:fldChar w:fldCharType="separate"/>
-        </w:r>
-        <w:r>
-          <w:rPr>
-            <w:webHidden/>
-          </w:rPr>
-          <w:t>3</w:t>
-        </w:r>
-        <w:r>
-          <w:rPr>
-            <w:webHidden/>
-          </w:rPr>
-          <w:fldChar w:fldCharType="end"/>
-        </w:r>
-      </w:hyperlink>
+      <w:r>
+        <w:rPr>
+          <w:bCs/>
+        </w:rPr>
+        <w:t>Введение</w:t>
+      </w:r>
+      <w:r>
+        <w:rPr>
+          <w:webHidden/>
+        </w:rPr>
+        <w:tab/>
+        <w:t>3</w:t>
+      </w:r>
     </w:p>
     <w:p>
       <w:pPr>
@@ -802,69 +765,22 @@
           <w:szCs w:val="22"/>
         </w:rPr>
       </w:pPr>
-      <w:hyperlink w:anchor="_Toc101953755" w:history="1">
-        <w:r>
-          <w:rPr>
-            <w:rStyle w:val="ab"/>
-          </w:rPr>
-          <w:t>1</w:t>
-        </w:r>
-        <w:r>
-          <w:rPr>
-            <w:rStyle w:val="ab"/>
-            <w:bCs/>
-          </w:rPr>
-          <w:t xml:space="preserve"> А</w:t>
-        </w:r>
-        <w:r>
-          <w:rPr>
-            <w:rStyle w:val="ab"/>
-            <w:bCs/>
-          </w:rPr>
-          <w:t>налитический обзор</w:t>
-        </w:r>
-        <w:r>
-          <w:rPr>
-            <w:webHidden/>
-          </w:rPr>
-          <w:tab/>
-        </w:r>
-        <w:r>
-          <w:rPr>
-            <w:webHidden/>
-          </w:rPr>
-          <w:fldChar w:fldCharType="begin"/>
-        </w:r>
-        <w:r>
-          <w:rPr>
-            <w:webHidden/>
-          </w:rPr>
-          <w:instrText xml:space="preserve"> PAGEREF _Toc101953755 \h </w:instrText>
-        </w:r>
-        <w:r>
-          <w:rPr>
-            <w:webHidden/>
-          </w:rPr>
-        </w:r>
-        <w:r>
-          <w:rPr>
-            <w:webHidden/>
-          </w:rPr>
-          <w:fldChar w:fldCharType="separate"/>
-        </w:r>
-        <w:r>
-          <w:rPr>
-            <w:webHidden/>
-          </w:rPr>
-          <w:t>4</w:t>
-        </w:r>
-        <w:r>
-          <w:rPr>
-            <w:webHidden/>
-          </w:rPr>
-          <w:fldChar w:fldCharType="end"/>
-        </w:r>
-      </w:hyperlink>
+      <w:r>
+        <w:t>1</w:t>
+      </w:r>
+      <w:r>
+        <w:rPr>
+          <w:bCs/>
+        </w:rPr>
+        <w:t xml:space="preserve"> Аналитический обзор</w:t>
+      </w:r>
+      <w:r>
+        <w:rPr>
+          <w:webHidden/>
+        </w:rPr>
+        <w:tab/>
+        <w:t>4</w:t>
+      </w:r>
     </w:p>
     <w:p>
       <w:pPr>
@@ -878,131 +794,33 @@
           <w:szCs w:val="22"/>
         </w:rPr>
       </w:pPr>
-      <w:hyperlink w:anchor="_Toc101953756" w:history="1">
-        <w:r>
-          <w:rPr>
-            <w:rStyle w:val="ab"/>
-            <w:bCs/>
-          </w:rPr>
-          <w:t>1.1</w:t>
-        </w:r>
-        <w:r>
-          <w:rPr>
-            <w:rFonts w:asciiTheme="minorHAnsi" w:eastAsiaTheme="minorEastAsia" w:hAnsiTheme="minorHAnsi" w:cstheme="minorBidi"/>
-            <w:sz w:val="22"/>
-            <w:szCs w:val="22"/>
-          </w:rPr>
-          <w:t xml:space="preserve"> </w:t>
-        </w:r>
-        <w:r>
-          <w:rPr>
-            <w:rStyle w:val="ab"/>
-            <w:bCs/>
-          </w:rPr>
-          <w:t>Анализ предметной области</w:t>
-        </w:r>
-        <w:r>
-          <w:rPr>
-            <w:webHidden/>
-          </w:rPr>
-          <w:tab/>
-        </w:r>
-        <w:r>
-          <w:rPr>
-            <w:webHidden/>
-          </w:rPr>
-          <w:fldChar w:fldCharType="begin"/>
-        </w:r>
-        <w:r>
-          <w:rPr>
-            <w:webHidden/>
-          </w:rPr>
-          <w:instrText xml:space="preserve"> PAGEREF _Toc101953756 \h </w:instrText>
-        </w:r>
-        <w:r>
-          <w:rPr>
-            <w:webHidden/>
-          </w:rPr>
-        </w:r>
-        <w:r>
-          <w:rPr>
-            <w:webHidden/>
-          </w:rPr>
-          <w:fldChar w:fldCharType="separate"/>
-        </w:r>
-        <w:r>
-          <w:rPr>
-            <w:webHidden/>
-          </w:rPr>
-          <w:t>4</w:t>
-        </w:r>
-        <w:r>
-          <w:rPr>
-            <w:webHidden/>
-          </w:rPr>
-          <w:fldChar w:fldCharType="end"/>
-        </w:r>
-      </w:hyperlink>
-    </w:p>
-    <w:p>
-      <w:pPr>
-        <w:pStyle w:val="21"/>
+      <w:r>
+        <w:rPr>
+          <w:bCs/>
+        </w:rPr>
+        <w:t>1.1</w:t>
+      </w:r>
+      <w:r>
         <w:rPr>
           <w:rFonts w:asciiTheme="minorHAnsi" w:eastAsiaTheme="minorEastAsia" w:hAnsiTheme="minorHAnsi" w:cstheme="minorBidi"/>
           <w:sz w:val="22"/>
           <w:szCs w:val="22"/>
         </w:rPr>
-      </w:pPr>
-      <w:hyperlink w:anchor="_Toc101953757" w:history="1">
-        <w:r>
-          <w:rPr>
-            <w:rStyle w:val="ab"/>
-            <w:bCs/>
-          </w:rPr>
-          <w:t>1.2 Обзор существующих аналогов</w:t>
-        </w:r>
-        <w:r>
-          <w:rPr>
-            <w:webHidden/>
-          </w:rPr>
-          <w:tab/>
-        </w:r>
-        <w:r>
-          <w:rPr>
-            <w:webHidden/>
-          </w:rPr>
-          <w:fldChar w:fldCharType="begin"/>
-        </w:r>
-        <w:r>
-          <w:rPr>
-            <w:webHidden/>
-          </w:rPr>
-          <w:instrText xml:space="preserve"> PAGEREF _Toc101953757 \h </w:instrText>
-        </w:r>
-        <w:r>
-          <w:rPr>
-            <w:webHidden/>
-          </w:rPr>
-        </w:r>
-        <w:r>
-          <w:rPr>
-            <w:webHidden/>
-          </w:rPr>
-          <w:fldChar w:fldCharType="separate"/>
-        </w:r>
-        <w:r>
-          <w:rPr>
-            <w:webHidden/>
-          </w:rPr>
-          <w:t>4</w:t>
-        </w:r>
-        <w:r>
-          <w:rPr>
-            <w:webHidden/>
-          </w:rPr>
-          <w:fldChar w:fldCharType="end"/>
-        </w:r>
-      </w:hyperlink>
+        <w:t xml:space="preserve"> </w:t>
+      </w:r>
+      <w:r>
+        <w:rPr>
+          <w:bCs/>
+        </w:rPr>
+        <w:t>Анализ предметной области</w:t>
+      </w:r>
+      <w:r>
+        <w:rPr>
+          <w:webHidden/>
+        </w:rPr>
+        <w:tab/>
+        <w:t>4</w:t>
+      </w:r>
     </w:p>
     <w:p>
       <w:pPr>
@@ -1013,55 +831,19 @@
           <w:szCs w:val="22"/>
         </w:rPr>
       </w:pPr>
-      <w:hyperlink w:anchor="_Toc101953758" w:history="1">
-        <w:r>
-          <w:rPr>
-            <w:rStyle w:val="ab"/>
-          </w:rPr>
-          <w:t>1.3 Обзор технологий</w:t>
-        </w:r>
-        <w:r>
-          <w:rPr>
-            <w:webHidden/>
-          </w:rPr>
-          <w:tab/>
-        </w:r>
-        <w:r>
-          <w:rPr>
-            <w:webHidden/>
-          </w:rPr>
-          <w:fldChar w:fldCharType="begin"/>
-        </w:r>
-        <w:r>
-          <w:rPr>
-            <w:webHidden/>
-          </w:rPr>
-          <w:instrText xml:space="preserve"> PAGEREF _Toc101953758 \h </w:instrText>
-        </w:r>
-        <w:r>
-          <w:rPr>
-            <w:webHidden/>
-          </w:rPr>
-        </w:r>
-        <w:r>
-          <w:rPr>
-            <w:webHidden/>
-          </w:rPr>
-          <w:fldChar w:fldCharType="separate"/>
-        </w:r>
-        <w:r>
-          <w:rPr>
-            <w:webHidden/>
-          </w:rPr>
-          <w:t>5</w:t>
-        </w:r>
-        <w:r>
-          <w:rPr>
-            <w:webHidden/>
-          </w:rPr>
-          <w:fldChar w:fldCharType="end"/>
-        </w:r>
-      </w:hyperlink>
+      <w:r>
+        <w:rPr>
+          <w:bCs/>
+        </w:rPr>
+        <w:t>1.2 Обзор существующих аналогов</w:t>
+      </w:r>
+      <w:r>
+        <w:rPr>
+          <w:webHidden/>
+        </w:rPr>
+        <w:tab/>
+        <w:t>4</w:t>
+      </w:r>
     </w:p>
     <w:p>
       <w:pPr>
@@ -1072,182 +854,65 @@
           <w:szCs w:val="22"/>
         </w:rPr>
       </w:pPr>
-      <w:hyperlink w:anchor="_Toc101953759" w:history="1">
-        <w:r>
-          <w:rPr>
-            <w:rStyle w:val="ab"/>
-            <w:bCs/>
-          </w:rPr>
-          <w:t>1.4 Постановка задачи</w:t>
-        </w:r>
-        <w:r>
-          <w:rPr>
-            <w:webHidden/>
-          </w:rPr>
-          <w:tab/>
-        </w:r>
-        <w:r>
-          <w:rPr>
-            <w:webHidden/>
-          </w:rPr>
-          <w:fldChar w:fldCharType="begin"/>
-        </w:r>
-        <w:r>
-          <w:rPr>
-            <w:webHidden/>
-          </w:rPr>
-          <w:instrText xml:space="preserve"> PAGEREF _Toc101953759 \h </w:instrText>
-        </w:r>
-        <w:r>
-          <w:rPr>
-            <w:webHidden/>
-          </w:rPr>
-        </w:r>
-        <w:r>
-          <w:rPr>
-            <w:webHidden/>
-          </w:rPr>
-          <w:fldChar w:fldCharType="separate"/>
-        </w:r>
-        <w:r>
-          <w:rPr>
-            <w:webHidden/>
-          </w:rPr>
-          <w:t>7</w:t>
-        </w:r>
-        <w:r>
-          <w:rPr>
-            <w:webHidden/>
-          </w:rPr>
-          <w:fldChar w:fldCharType="end"/>
-        </w:r>
-      </w:hyperlink>
-    </w:p>
-    <w:p>
-      <w:pPr>
-        <w:pStyle w:val="12"/>
+      <w:r>
+        <w:t>1.3 Обзор технологий</w:t>
+      </w:r>
+      <w:r>
+        <w:rPr>
+          <w:webHidden/>
+        </w:rPr>
+        <w:tab/>
+        <w:t>5</w:t>
+      </w:r>
+    </w:p>
+    <w:p>
+      <w:pPr>
+        <w:pStyle w:val="21"/>
         <w:rPr>
           <w:rFonts w:asciiTheme="minorHAnsi" w:eastAsiaTheme="minorEastAsia" w:hAnsiTheme="minorHAnsi" w:cstheme="minorBidi"/>
           <w:sz w:val="22"/>
           <w:szCs w:val="22"/>
         </w:rPr>
       </w:pPr>
-      <w:hyperlink w:anchor="_Toc101953760" w:history="1">
-        <w:r>
-          <w:rPr>
-            <w:rStyle w:val="ab"/>
-          </w:rPr>
-          <w:t>2</w:t>
-        </w:r>
-        <w:r>
-          <w:rPr>
-            <w:rStyle w:val="ab"/>
-            <w:bCs/>
-          </w:rPr>
-          <w:t xml:space="preserve"> Проектирование программного обеспечения</w:t>
-        </w:r>
-        <w:r>
-          <w:rPr>
-            <w:webHidden/>
-          </w:rPr>
-          <w:tab/>
-        </w:r>
-        <w:r>
-          <w:rPr>
-            <w:webHidden/>
-          </w:rPr>
-          <w:fldChar w:fldCharType="begin"/>
-        </w:r>
-        <w:r>
-          <w:rPr>
-            <w:webHidden/>
-          </w:rPr>
-          <w:instrText xml:space="preserve"> PAGEREF _Toc101953760 \h </w:instrText>
-        </w:r>
-        <w:r>
-          <w:rPr>
-            <w:webHidden/>
-          </w:rPr>
-        </w:r>
-        <w:r>
-          <w:rPr>
-            <w:webHidden/>
-          </w:rPr>
-          <w:fldChar w:fldCharType="separate"/>
-        </w:r>
-        <w:r>
-          <w:rPr>
-            <w:webHidden/>
-          </w:rPr>
-          <w:t>8</w:t>
-        </w:r>
-        <w:r>
-          <w:rPr>
-            <w:webHidden/>
-          </w:rPr>
-          <w:fldChar w:fldCharType="end"/>
-        </w:r>
-      </w:hyperlink>
-    </w:p>
-    <w:p>
-      <w:pPr>
-        <w:pStyle w:val="21"/>
+      <w:r>
+        <w:rPr>
+          <w:bCs/>
+        </w:rPr>
+        <w:t>1.4 Постановка задачи</w:t>
+      </w:r>
+      <w:r>
+        <w:rPr>
+          <w:webHidden/>
+        </w:rPr>
+        <w:tab/>
+        <w:t>7</w:t>
+      </w:r>
+    </w:p>
+    <w:p>
+      <w:pPr>
+        <w:pStyle w:val="12"/>
         <w:rPr>
           <w:rFonts w:asciiTheme="minorHAnsi" w:eastAsiaTheme="minorEastAsia" w:hAnsiTheme="minorHAnsi" w:cstheme="minorBidi"/>
           <w:sz w:val="22"/>
           <w:szCs w:val="22"/>
         </w:rPr>
       </w:pPr>
-      <w:hyperlink w:anchor="_Toc101953761" w:history="1">
-        <w:r>
-          <w:rPr>
-            <w:rStyle w:val="ab"/>
-            <w:bCs/>
-          </w:rPr>
-          <w:t>2.1 Функциональное проектирование</w:t>
-        </w:r>
-        <w:r>
-          <w:rPr>
-            <w:webHidden/>
-          </w:rPr>
-          <w:tab/>
-        </w:r>
-        <w:r>
-          <w:rPr>
-            <w:webHidden/>
-          </w:rPr>
-          <w:fldChar w:fldCharType="begin"/>
-        </w:r>
-        <w:r>
-          <w:rPr>
-            <w:webHidden/>
-          </w:rPr>
-          <w:instrText xml:space="preserve"> PAGEREF _Toc101953761 \h </w:instrText>
-        </w:r>
-        <w:r>
-          <w:rPr>
-            <w:webHidden/>
-          </w:rPr>
-        </w:r>
-        <w:r>
-          <w:rPr>
-            <w:webHidden/>
-          </w:rPr>
-          <w:fldChar w:fldCharType="separate"/>
-        </w:r>
-        <w:r>
-          <w:rPr>
-            <w:webHidden/>
-          </w:rPr>
-          <w:t>8</w:t>
-        </w:r>
-        <w:r>
-          <w:rPr>
-            <w:webHidden/>
-          </w:rPr>
-          <w:fldChar w:fldCharType="end"/>
-        </w:r>
-      </w:hyperlink>
+      <w:r>
+        <w:t>2</w:t>
+      </w:r>
+      <w:r>
+        <w:rPr>
+          <w:bCs/>
+        </w:rPr>
+        <w:t xml:space="preserve"> Проектирование программного обеспечения</w:t>
+      </w:r>
+      <w:r>
+        <w:rPr>
+          <w:webHidden/>
+        </w:rPr>
+        <w:tab/>
+        <w:t>8</w:t>
+      </w:r>
     </w:p>
     <w:p>
       <w:pPr>
@@ -1258,63 +923,19 @@
           <w:szCs w:val="22"/>
         </w:rPr>
       </w:pPr>
-      <w:hyperlink w:anchor="_Toc101953762" w:history="1">
-        <w:r>
-          <w:rPr>
-            <w:rStyle w:val="ab"/>
-            <w:bCs/>
-          </w:rPr>
-          <w:t xml:space="preserve">2.2 Информационное </w:t>
-        </w:r>
-        <w:r>
-          <w:rPr>
-            <w:rStyle w:val="ab"/>
-            <w:bCs/>
-          </w:rPr>
-          <w:t>обеспечение</w:t>
-        </w:r>
-        <w:r>
-          <w:rPr>
-            <w:webHidden/>
-          </w:rPr>
-          <w:tab/>
-        </w:r>
-        <w:r>
-          <w:rPr>
-            <w:webHidden/>
-          </w:rPr>
-          <w:fldChar w:fldCharType="begin"/>
-        </w:r>
-        <w:r>
-          <w:rPr>
-            <w:webHidden/>
-          </w:rPr>
-          <w:instrText xml:space="preserve"> PAGEREF _Toc101953762 \h </w:instrText>
-        </w:r>
-        <w:r>
-          <w:rPr>
-            <w:webHidden/>
-          </w:rPr>
-        </w:r>
-        <w:r>
-          <w:rPr>
-            <w:webHidden/>
-          </w:rPr>
-          <w:fldChar w:fldCharType="separate"/>
-        </w:r>
-        <w:r>
-          <w:rPr>
-            <w:webHidden/>
-          </w:rPr>
-          <w:t>12</w:t>
-        </w:r>
-        <w:r>
-          <w:rPr>
-            <w:webHidden/>
-          </w:rPr>
-          <w:fldChar w:fldCharType="end"/>
-        </w:r>
-      </w:hyperlink>
+      <w:r>
+        <w:rPr>
+          <w:bCs/>
+        </w:rPr>
+        <w:t>2.1 Функциональное проектирование</w:t>
+      </w:r>
+      <w:r>
+        <w:rPr>
+          <w:webHidden/>
+        </w:rPr>
+        <w:tab/>
+        <w:t>8</w:t>
+      </w:r>
     </w:p>
     <w:p>
       <w:pPr>
@@ -1325,119 +946,82 @@
           <w:szCs w:val="22"/>
         </w:rPr>
       </w:pPr>
-      <w:hyperlink w:anchor="_Toc101953763" w:history="1">
-        <w:r>
-          <w:rPr>
-            <w:rStyle w:val="ab"/>
-            <w:bCs/>
-          </w:rPr>
-          <w:t>2.3 Архитектура приложения</w:t>
-        </w:r>
-        <w:r>
-          <w:rPr>
-            <w:webHidden/>
-          </w:rPr>
-          <w:tab/>
-        </w:r>
-        <w:r>
-          <w:rPr>
-            <w:webHidden/>
-          </w:rPr>
-          <w:t>18</w:t>
-        </w:r>
-      </w:hyperlink>
-    </w:p>
-    <w:p>
-      <w:pPr>
-        <w:pStyle w:val="12"/>
+      <w:r>
+        <w:rPr>
+          <w:bCs/>
+        </w:rPr>
+        <w:t xml:space="preserve">2.2 Информационное </w:t>
+      </w:r>
+      <w:r>
+        <w:rPr>
+          <w:bCs/>
+        </w:rPr>
+        <w:t>обеспечение</w:t>
+      </w:r>
+      <w:r>
+        <w:rPr>
+          <w:webHidden/>
+        </w:rPr>
+        <w:tab/>
+        <w:t>12</w:t>
+      </w:r>
+    </w:p>
+    <w:p>
+      <w:pPr>
+        <w:pStyle w:val="21"/>
         <w:rPr>
           <w:rFonts w:asciiTheme="minorHAnsi" w:eastAsiaTheme="minorEastAsia" w:hAnsiTheme="minorHAnsi" w:cstheme="minorBidi"/>
           <w:sz w:val="22"/>
           <w:szCs w:val="22"/>
         </w:rPr>
       </w:pPr>
-      <w:hyperlink w:anchor="_Toc101953764" w:history="1">
-        <w:r>
-          <w:rPr>
-            <w:rStyle w:val="ab"/>
-          </w:rPr>
-          <w:t>3</w:t>
-        </w:r>
-        <w:r>
-          <w:rPr>
-            <w:rStyle w:val="ab"/>
-            <w:bCs/>
-          </w:rPr>
-          <w:t xml:space="preserve"> Реализация приложения</w:t>
-        </w:r>
-        <w:r>
-          <w:rPr>
-            <w:webHidden/>
-          </w:rPr>
-          <w:tab/>
-        </w:r>
-        <w:r>
-          <w:rPr>
-            <w:webHidden/>
-          </w:rPr>
-          <w:fldChar w:fldCharType="begin"/>
-        </w:r>
-        <w:r>
-          <w:rPr>
-            <w:webHidden/>
-          </w:rPr>
-          <w:instrText xml:space="preserve"> PAGEREF _Toc101953764 \h </w:instrText>
-        </w:r>
-        <w:r>
-          <w:rPr>
-            <w:webHidden/>
-          </w:rPr>
-        </w:r>
-        <w:r>
-          <w:rPr>
-            <w:webHidden/>
-          </w:rPr>
-          <w:fldChar w:fldCharType="separate"/>
-        </w:r>
-        <w:r>
-          <w:rPr>
-            <w:webHidden/>
-          </w:rPr>
-          <w:t>19</w:t>
-        </w:r>
-        <w:r>
-          <w:rPr>
-            <w:webHidden/>
-          </w:rPr>
-          <w:fldChar w:fldCharType="end"/>
-        </w:r>
-      </w:hyperlink>
-    </w:p>
-    <w:p>
-      <w:pPr>
-        <w:pStyle w:val="21"/>
+      <w:r>
+        <w:rPr>
+          <w:bCs/>
+        </w:rPr>
+        <w:t>2.3 Архитектура приложения</w:t>
+      </w:r>
+      <w:r>
+        <w:rPr>
+          <w:webHidden/>
+        </w:rPr>
+        <w:tab/>
+      </w:r>
+      <w:r>
+        <w:rPr>
+          <w:webHidden/>
+        </w:rPr>
+        <w:t>18</w:t>
+      </w:r>
+    </w:p>
+    <w:p>
+      <w:pPr>
+        <w:pStyle w:val="12"/>
         <w:rPr>
           <w:rFonts w:asciiTheme="minorHAnsi" w:eastAsiaTheme="minorEastAsia" w:hAnsiTheme="minorHAnsi" w:cstheme="minorBidi"/>
           <w:sz w:val="22"/>
           <w:szCs w:val="22"/>
         </w:rPr>
       </w:pPr>
-      <w:hyperlink w:anchor="_Toc101953765" w:history="1">
-        <w:r>
-          <w:rPr>
-            <w:rStyle w:val="ab"/>
-            <w:bCs/>
-          </w:rPr>
-          <w:t>3.1 Описание интерфейса пользователя</w:t>
-        </w:r>
-        <w:r>
-          <w:rPr>
-            <w:webHidden/>
-          </w:rPr>
-          <w:tab/>
-        </w:r>
-      </w:hyperlink>
-      <w:r>
+      <w:r>
+        <w:t>3</w:t>
+      </w:r>
+      <w:r>
+        <w:rPr>
+          <w:bCs/>
+        </w:rPr>
+        <w:t xml:space="preserve"> Реализация приложения</w:t>
+      </w:r>
+      <w:r>
+        <w:rPr>
+          <w:webHidden/>
+        </w:rPr>
+        <w:tab/>
+      </w:r>
+      <w:r>
+        <w:rPr>
+          <w:webHidden/>
+        </w:rPr>
         <w:t>19</w:t>
       </w:r>
     </w:p>
@@ -1448,36 +1032,22 @@
           <w:rFonts w:asciiTheme="minorHAnsi" w:eastAsiaTheme="minorEastAsia" w:hAnsiTheme="minorHAnsi" w:cstheme="minorBidi"/>
           <w:sz w:val="22"/>
           <w:szCs w:val="22"/>
-          <w:lang w:val="en-US"/>
-        </w:rPr>
-      </w:pPr>
-      <w:hyperlink w:anchor="_Toc101953766" w:history="1">
-        <w:r>
-          <w:rPr>
-            <w:rStyle w:val="ab"/>
-            <w:bCs/>
-          </w:rPr>
-          <w:t>3.2 Описание классов</w:t>
-        </w:r>
-        <w:r>
-          <w:rPr>
-            <w:webHidden/>
-          </w:rPr>
-          <w:tab/>
-        </w:r>
-        <w:r>
-          <w:rPr>
-            <w:webHidden/>
-            <w:lang w:val="en-US"/>
-          </w:rPr>
-          <w:t>2</w:t>
-        </w:r>
-      </w:hyperlink>
-      <w:r>
-        <w:rPr>
-          <w:lang w:val="en-US"/>
-        </w:rPr>
-        <w:t>8</w:t>
+        </w:rPr>
+      </w:pPr>
+      <w:r>
+        <w:rPr>
+          <w:bCs/>
+        </w:rPr>
+        <w:t>3.1 Описание интерфейса пользователя</w:t>
+      </w:r>
+      <w:r>
+        <w:rPr>
+          <w:webHidden/>
+        </w:rPr>
+        <w:tab/>
+      </w:r>
+      <w:r>
+        <w:t>19</w:t>
       </w:r>
     </w:p>
     <w:p>
@@ -1487,98 +1057,51 @@
           <w:rFonts w:asciiTheme="minorHAnsi" w:eastAsiaTheme="minorEastAsia" w:hAnsiTheme="minorHAnsi" w:cstheme="minorBidi"/>
           <w:sz w:val="22"/>
           <w:szCs w:val="22"/>
-          <w:lang w:val="en-US"/>
-        </w:rPr>
-      </w:pPr>
-      <w:hyperlink w:anchor="_Toc101953767" w:history="1">
-        <w:r>
-          <w:rPr>
-            <w:rStyle w:val="ab"/>
-          </w:rPr>
-          <w:t>3.3 Тестирование и верификация</w:t>
-        </w:r>
-        <w:r>
-          <w:rPr>
-            <w:webHidden/>
-          </w:rPr>
-          <w:tab/>
-        </w:r>
-        <w:r>
-          <w:rPr>
-            <w:webHidden/>
-          </w:rPr>
-          <w:fldChar w:fldCharType="begin"/>
-        </w:r>
-        <w:r>
-          <w:rPr>
-            <w:webHidden/>
-          </w:rPr>
-          <w:instrText xml:space="preserve"> PAGEREF _Toc101953767 \h </w:instrText>
-        </w:r>
-        <w:r>
-          <w:rPr>
-            <w:webHidden/>
-          </w:rPr>
-        </w:r>
-        <w:r>
-          <w:rPr>
-            <w:webHidden/>
-          </w:rPr>
-          <w:fldChar w:fldCharType="separate"/>
-        </w:r>
-        <w:r>
-          <w:rPr>
-            <w:webHidden/>
-          </w:rPr>
-          <w:t>3</w:t>
-        </w:r>
-        <w:r>
-          <w:rPr>
-            <w:webHidden/>
-          </w:rPr>
-          <w:fldChar w:fldCharType="end"/>
-        </w:r>
-      </w:hyperlink>
-      <w:r>
-        <w:rPr>
-          <w:lang w:val="en-US"/>
+        </w:rPr>
+      </w:pPr>
+      <w:r>
+        <w:rPr>
+          <w:bCs/>
+        </w:rPr>
+        <w:t>3.2 Описание классов</w:t>
+      </w:r>
+      <w:r>
+        <w:rPr>
+          <w:webHidden/>
+        </w:rPr>
+        <w:tab/>
+      </w:r>
+      <w:r>
+        <w:rPr>
+          <w:webHidden/>
         </w:rPr>
         <w:t>2</w:t>
       </w:r>
-    </w:p>
-    <w:p>
-      <w:pPr>
-        <w:pStyle w:val="12"/>
+      <w:r>
+        <w:t>8</w:t>
+      </w:r>
+    </w:p>
+    <w:p>
+      <w:pPr>
+        <w:pStyle w:val="21"/>
         <w:rPr>
           <w:rFonts w:asciiTheme="minorHAnsi" w:eastAsiaTheme="minorEastAsia" w:hAnsiTheme="minorHAnsi" w:cstheme="minorBidi"/>
           <w:sz w:val="22"/>
           <w:szCs w:val="22"/>
-          <w:lang w:val="en-US"/>
-        </w:rPr>
-      </w:pPr>
-      <w:hyperlink w:anchor="_Toc101953768" w:history="1">
-        <w:r>
-          <w:rPr>
-            <w:rStyle w:val="ab"/>
-            <w:bCs/>
-          </w:rPr>
-          <w:t>Заключение</w:t>
-        </w:r>
-        <w:r>
-          <w:rPr>
-            <w:webHidden/>
-          </w:rPr>
-          <w:tab/>
-        </w:r>
-      </w:hyperlink>
-      <w:r>
+        </w:rPr>
+      </w:pPr>
+      <w:r>
+        <w:t>3.3 Тестирование и верификация</w:t>
+      </w:r>
+      <w:r>
+        <w:rPr>
+          <w:webHidden/>
+        </w:rPr>
+        <w:tab/>
         <w:t>3</w:t>
       </w:r>
       <w:r>
-        <w:rPr>
-          <w:lang w:val="en-US"/>
-        </w:rPr>
-        <w:t>6</w:t>
+        <w:t>2</w:t>
       </w:r>
     </w:p>
     <w:p>
@@ -1590,34 +1113,24 @@
           <w:szCs w:val="22"/>
         </w:rPr>
       </w:pPr>
-      <w:hyperlink w:anchor="_Toc101953769" w:history="1">
-        <w:r>
-          <w:rPr>
-            <w:rStyle w:val="ab"/>
-            <w:bCs/>
-          </w:rPr>
-          <w:t>Список использованных источников</w:t>
-        </w:r>
-        <w:r>
-          <w:rPr>
-            <w:webHidden/>
-          </w:rPr>
-          <w:tab/>
-        </w:r>
-        <w:r>
-          <w:rPr>
-            <w:webHidden/>
-          </w:rPr>
-          <w:t>3</w:t>
-        </w:r>
-        <w:r>
-          <w:rPr>
-            <w:webHidden/>
-            <w:lang w:val="en-US"/>
-          </w:rPr>
-          <w:t>7</w:t>
-        </w:r>
-      </w:hyperlink>
+      <w:r>
+        <w:rPr>
+          <w:bCs/>
+        </w:rPr>
+        <w:t>Заключение</w:t>
+      </w:r>
+      <w:r>
+        <w:rPr>
+          <w:webHidden/>
+        </w:rPr>
+        <w:tab/>
+      </w:r>
+      <w:r>
+        <w:t>3</w:t>
+      </w:r>
+      <w:r>
+        <w:t>6</w:t>
+      </w:r>
     </w:p>
     <w:p>
       <w:pPr>
@@ -1628,80 +1141,64 @@
           <w:szCs w:val="22"/>
         </w:rPr>
       </w:pPr>
-      <w:hyperlink w:anchor="_Toc101953770" w:history="1">
-        <w:r>
-          <w:rPr>
-            <w:rStyle w:val="ab"/>
-            <w:bCs/>
-          </w:rPr>
-          <w:t>Приложение А</w:t>
-        </w:r>
-        <w:r>
-          <w:rPr>
-            <w:rStyle w:val="ab"/>
-            <w:bCs/>
-          </w:rPr>
-          <w:t xml:space="preserve"> </w:t>
-        </w:r>
-        <w:r>
-          <w:rPr>
-            <w:rStyle w:val="ab"/>
-            <w:bCs/>
-          </w:rPr>
-          <w:t>Листинг программного кода</w:t>
-        </w:r>
-        <w:r>
-          <w:rPr>
-            <w:webHidden/>
-          </w:rPr>
-          <w:tab/>
-        </w:r>
-        <w:r>
-          <w:rPr>
-            <w:webHidden/>
-          </w:rPr>
-          <w:fldChar w:fldCharType="begin"/>
-        </w:r>
-        <w:r>
-          <w:rPr>
-            <w:webHidden/>
-          </w:rPr>
-          <w:instrText xml:space="preserve"> PAGEREF _Toc101953770 \h </w:instrText>
-        </w:r>
-        <w:r>
-          <w:rPr>
-            <w:webHidden/>
-          </w:rPr>
-        </w:r>
-        <w:r>
-          <w:rPr>
-            <w:webHidden/>
-          </w:rPr>
-          <w:fldChar w:fldCharType="separate"/>
-        </w:r>
-        <w:r>
-          <w:rPr>
-            <w:webHidden/>
-            <w:lang w:val="en-US"/>
-          </w:rPr>
-          <w:t>3</w:t>
-        </w:r>
-        <w:bookmarkStart w:id="0" w:name="_GoBack"/>
-        <w:bookmarkEnd w:id="0"/>
-        <w:r>
-          <w:rPr>
-            <w:webHidden/>
-            <w:lang w:val="en-US"/>
-          </w:rPr>
-          <w:t>8</w:t>
-        </w:r>
-        <w:r>
-          <w:rPr>
-            <w:webHidden/>
-          </w:rPr>
-          <w:fldChar w:fldCharType="end"/>
-        </w:r>
-      </w:hyperlink>
+      <w:r>
+        <w:rPr>
+          <w:bCs/>
+        </w:rPr>
+        <w:t>Список использованных источников</w:t>
+      </w:r>
+      <w:r>
+        <w:rPr>
+          <w:webHidden/>
+        </w:rPr>
+        <w:tab/>
+      </w:r>
+      <w:r>
+        <w:rPr>
+          <w:webHidden/>
+        </w:rPr>
+        <w:t>3</w:t>
+      </w:r>
+      <w:r>
+        <w:rPr>
+          <w:webHidden/>
+        </w:rPr>
+        <w:t>7</w:t>
+      </w:r>
+    </w:p>
+    <w:p>
+      <w:pPr>
+        <w:pStyle w:val="12"/>
+        <w:rPr>
+          <w:rFonts w:asciiTheme="minorHAnsi" w:eastAsiaTheme="minorEastAsia" w:hAnsiTheme="minorHAnsi" w:cstheme="minorBidi"/>
+          <w:sz w:val="22"/>
+          <w:szCs w:val="22"/>
+        </w:rPr>
+      </w:pPr>
+      <w:r>
+        <w:rPr>
+          <w:bCs/>
+        </w:rPr>
+        <w:t xml:space="preserve">Приложение А </w:t>
+      </w:r>
+      <w:r>
+        <w:rPr>
+          <w:bCs/>
+        </w:rPr>
+        <w:t>Листинг программного кода</w:t>
+      </w:r>
+      <w:r>
+        <w:rPr>
+          <w:webHidden/>
+        </w:rPr>
+        <w:tab/>
+      </w:r>
+      <w:r>
+        <w:rPr>
+          <w:webHidden/>
+        </w:rPr>
+        <w:t>38</w:t>
+      </w:r>
     </w:p>
     <w:p>
       <w:r>
@@ -1724,6 +1221,8 @@
           <w:szCs w:val="28"/>
         </w:rPr>
       </w:pPr>
+      <w:bookmarkStart w:id="0" w:name="_GoBack"/>
+      <w:bookmarkEnd w:id="0"/>
     </w:p>
     <w:p/>
     <w:p>
@@ -35930,7 +35429,7 @@
       <w:rPr>
         <w:noProof/>
       </w:rPr>
-      <w:t>21</w:t>
+      <w:t>2</w:t>
     </w:r>
     <w:r>
       <w:fldChar w:fldCharType="end"/>
@@ -42586,7 +42085,7 @@
 </file>
 
 <file path=customXml/itemProps1.xml><?xml version="1.0" encoding="utf-8"?>
-<ds:datastoreItem xmlns:ds="http://schemas.openxmlformats.org/officeDocument/2006/customXml" ds:itemID="{0D71EE7B-BD39-4D93-B512-F2BE11BC4D61}">
+<ds:datastoreItem xmlns:ds="http://schemas.openxmlformats.org/officeDocument/2006/customXml" ds:itemID="{10718CFC-63A0-49DE-A7B9-F1E0A86942FD}">
   <ds:schemaRefs>
     <ds:schemaRef ds:uri="http://schemas.openxmlformats.org/officeDocument/2006/bibliography"/>
   </ds:schemaRefs>

</xml_diff>